<commit_message>
Lines Addres in Java Code
</commit_message>
<xml_diff>
--- a/Jenkins Installation Process-Walkthrough.docx
+++ b/Jenkins Installation Process-Walkthrough.docx
@@ -7,33 +7,98 @@
         <w:t>Jenkins Installation Process</w:t>
       </w:r>
     </w:p>
-    <w:p/>
-    <w:p>
-      <w:hyperlink w:history="1">
-        <w:r>
-          <w:rPr>
-            <w:rStyle w:val="Hyperlink"/>
-            <w:vanish/>
-          </w:rPr>
-          <w:t>https://www.youtube.com/watch?v=woMAXn4e8NA</w:t>
-        </w:r>
-      </w:hyperlink>
-    </w:p>
-    <w:p>
-      <w:pPr>
-        <w:rPr>
+    <w:p>
+      <w:r>
+        <w:t>To Enter in Jenkins</w:t>
+      </w:r>
+    </w:p>
+    <w:p>
+      <w:r>
+        <w:t>Localhost</w:t>
+      </w:r>
+      <w:proofErr w:type="gramStart"/>
+      <w:r>
+        <w:t>:8089</w:t>
+      </w:r>
+      <w:proofErr w:type="gramEnd"/>
+    </w:p>
+    <w:p>
+      <w:r>
+        <w:t xml:space="preserve">User </w:t>
+      </w:r>
+      <w:proofErr w:type="gramStart"/>
+      <w:r>
+        <w:t>ID :</w:t>
+      </w:r>
+      <w:proofErr w:type="gramEnd"/>
+      <w:r>
+        <w:t xml:space="preserve"> </w:t>
+      </w:r>
+      <w:proofErr w:type="spellStart"/>
+      <w:r>
+        <w:t>mpower</w:t>
+      </w:r>
+      <w:proofErr w:type="spellEnd"/>
+    </w:p>
+    <w:p>
+      <w:r>
+        <w:t>Password: mpower@123</w:t>
+      </w:r>
+      <w:bookmarkStart w:id="0" w:name="_GoBack"/>
+      <w:bookmarkEnd w:id="0"/>
+      <w:r>
+        <w:fldChar w:fldCharType="begin"/>
+      </w:r>
+      <w:r>
+        <w:instrText xml:space="preserve"> HYPERLINK </w:instrText>
+      </w:r>
+      <w:r>
+        <w:fldChar w:fldCharType="separate"/>
+      </w:r>
+      <w:r>
+        <w:rPr>
+          <w:rStyle w:val="Hyperlink"/>
           <w:vanish/>
         </w:rPr>
-      </w:pPr>
-      <w:hyperlink w:history="1">
-        <w:r>
-          <w:rPr>
-            <w:rStyle w:val="Hyperlink"/>
-            <w:vanish/>
-          </w:rPr>
-          <w:t>https://www.youtube.com/watch?v=FX322RVNGj4</w:t>
-        </w:r>
-      </w:hyperlink>
+        <w:t>https://www.youtube.com/watch?v=woMAXn4e8NA</w:t>
+      </w:r>
+      <w:r>
+        <w:rPr>
+          <w:rStyle w:val="Hyperlink"/>
+          <w:vanish/>
+        </w:rPr>
+        <w:fldChar w:fldCharType="end"/>
+      </w:r>
+    </w:p>
+    <w:p>
+      <w:pPr>
+        <w:rPr>
+          <w:vanish/>
+        </w:rPr>
+      </w:pPr>
+      <w:r>
+        <w:fldChar w:fldCharType="begin"/>
+      </w:r>
+      <w:r>
+        <w:instrText xml:space="preserve"> HYPERLINK </w:instrText>
+      </w:r>
+      <w:r>
+        <w:fldChar w:fldCharType="separate"/>
+      </w:r>
+      <w:r>
+        <w:rPr>
+          <w:rStyle w:val="Hyperlink"/>
+          <w:vanish/>
+        </w:rPr>
+        <w:t>https://www.youtube.com/watch?v=FX322RVNGj4</w:t>
+      </w:r>
+      <w:r>
+        <w:rPr>
+          <w:rStyle w:val="Hyperlink"/>
+          <w:vanish/>
+        </w:rPr>
+        <w:fldChar w:fldCharType="end"/>
+      </w:r>
     </w:p>
     <w:p>
       <w:pPr>
@@ -5080,10 +5145,7 @@
         <w:t>Set the configuration</w:t>
       </w:r>
     </w:p>
-    <w:p>
-      <w:bookmarkStart w:id="0" w:name="_GoBack"/>
-      <w:bookmarkEnd w:id="0"/>
-    </w:p>
+    <w:p/>
     <w:p/>
     <w:p>
       <w:r>

</xml_diff>